<commit_message>
Coloca planificador LVer y PAcc. Se mejora interfaz.
</commit_message>
<xml_diff>
--- a/src/main/resources/lver.velocity.docx
+++ b/src/main/resources/lver.velocity.docx
@@ -11668,6 +11668,7 @@
                 <w:szCs w:val="16"/>
                 <w:lang w:val="es-MX"/>
               </w:rPr>
+              <w:lastRenderedPageBreak/>
               <w:t>7.9 Anexo IXI.3 PI-I-33 Planilla Solicitud de Análisis de Elastómero.</w:t>
             </w:r>
           </w:p>
@@ -12460,8 +12461,12 @@
       </w:pPr>
     </w:p>
     <w:sectPr>
-      <w:headerReference w:type="default" r:id="rId8"/>
-      <w:footerReference w:type="default" r:id="rId9"/>
+      <w:headerReference w:type="even" r:id="rId8"/>
+      <w:headerReference w:type="default" r:id="rId9"/>
+      <w:footerReference w:type="even" r:id="rId10"/>
+      <w:footerReference w:type="default" r:id="rId11"/>
+      <w:headerReference w:type="first" r:id="rId12"/>
+      <w:footerReference w:type="first" r:id="rId13"/>
       <w:pgSz w:w="11906" w:h="16838" w:code="9"/>
       <w:pgMar w:top="1418" w:right="851" w:bottom="1418" w:left="1134" w:header="709" w:footer="363" w:gutter="0"/>
       <w:cols w:space="720"/>
@@ -12490,6 +12495,16 @@
 </file>
 
 <file path=word/footer1.xml><?xml version="1.0" encoding="utf-8"?>
+<w:ftr xmlns:wpc="http://schemas.microsoft.com/office/word/2010/wordprocessingCanvas" xmlns:mc="http://schemas.openxmlformats.org/markup-compatibility/2006" xmlns:o="urn:schemas-microsoft-com:office:office" xmlns:r="http://schemas.openxmlformats.org/officeDocument/2006/relationships" xmlns:m="http://schemas.openxmlformats.org/officeDocument/2006/math" xmlns:v="urn:schemas-microsoft-com:vml" xmlns:wp14="http://schemas.microsoft.com/office/word/2010/wordprocessingDrawing" xmlns:wp="http://schemas.openxmlformats.org/drawingml/2006/wordprocessingDrawing" xmlns:w10="urn:schemas-microsoft-com:office:word" xmlns:w="http://schemas.openxmlformats.org/wordprocessingml/2006/main" xmlns:w14="http://schemas.microsoft.com/office/word/2010/wordml" xmlns:wpg="http://schemas.microsoft.com/office/word/2010/wordprocessingGroup" xmlns:wpi="http://schemas.microsoft.com/office/word/2010/wordprocessingInk" xmlns:wne="http://schemas.microsoft.com/office/word/2006/wordml" xmlns:wps="http://schemas.microsoft.com/office/word/2010/wordprocessingShape" mc:Ignorable="w14 wp14">
+  <w:p>
+    <w:pPr>
+      <w:pStyle w:val="Piedepgina"/>
+    </w:pPr>
+  </w:p>
+</w:ftr>
+</file>
+
+<file path=word/footer2.xml><?xml version="1.0" encoding="utf-8"?>
 <w:ftr xmlns:wpc="http://schemas.microsoft.com/office/word/2010/wordprocessingCanvas" xmlns:mc="http://schemas.openxmlformats.org/markup-compatibility/2006" xmlns:o="urn:schemas-microsoft-com:office:office" xmlns:r="http://schemas.openxmlformats.org/officeDocument/2006/relationships" xmlns:m="http://schemas.openxmlformats.org/officeDocument/2006/math" xmlns:v="urn:schemas-microsoft-com:vml" xmlns:wp14="http://schemas.microsoft.com/office/word/2010/wordprocessingDrawing" xmlns:wp="http://schemas.openxmlformats.org/drawingml/2006/wordprocessingDrawing" xmlns:w10="urn:schemas-microsoft-com:office:word" xmlns:w="http://schemas.openxmlformats.org/wordprocessingml/2006/main" xmlns:w14="http://schemas.microsoft.com/office/word/2010/wordml" xmlns:wpg="http://schemas.microsoft.com/office/word/2010/wordprocessingGroup" xmlns:wpi="http://schemas.microsoft.com/office/word/2010/wordprocessingInk" xmlns:wne="http://schemas.microsoft.com/office/word/2006/wordml" xmlns:wps="http://schemas.microsoft.com/office/word/2010/wordprocessingShape" mc:Ignorable="w14 wp14">
   <w:tbl>
     <w:tblPr>
@@ -12691,6 +12706,144 @@
               <w:lang w:val="es-MX"/>
             </w:rPr>
           </w:pPr>
+          <w:r>
+            <w:rPr>
+              <w:rFonts w:ascii="Arial" w:hAnsi="Arial" w:cs="Arial"/>
+              <w:bCs/>
+              <w:sz w:val="16"/>
+              <w:szCs w:val="16"/>
+              <w:lang w:val="es-MX"/>
+            </w:rPr>
+            <w:fldChar w:fldCharType="begin"/>
+          </w:r>
+          <w:r>
+            <w:rPr>
+              <w:rFonts w:ascii="Arial" w:hAnsi="Arial" w:cs="Arial"/>
+              <w:bCs/>
+              <w:sz w:val="16"/>
+              <w:szCs w:val="16"/>
+              <w:lang w:val="es-MX"/>
+            </w:rPr>
+            <w:instrText xml:space="preserve"> MERGEFIELD  $user.apellido  \* MERGEFORMAT </w:instrText>
+          </w:r>
+          <w:r>
+            <w:rPr>
+              <w:rFonts w:ascii="Arial" w:hAnsi="Arial" w:cs="Arial"/>
+              <w:bCs/>
+              <w:sz w:val="16"/>
+              <w:szCs w:val="16"/>
+              <w:lang w:val="es-MX"/>
+            </w:rPr>
+            <w:fldChar w:fldCharType="separate"/>
+          </w:r>
+          <w:r>
+            <w:rPr>
+              <w:rFonts w:ascii="Arial" w:hAnsi="Arial" w:cs="Arial"/>
+              <w:bCs/>
+              <w:noProof/>
+              <w:sz w:val="16"/>
+              <w:szCs w:val="16"/>
+              <w:lang w:val="es-MX"/>
+            </w:rPr>
+            <w:t>«$user.a</w:t>
+          </w:r>
+          <w:bookmarkStart w:id="0" w:name="_GoBack"/>
+          <w:bookmarkEnd w:id="0"/>
+          <w:r>
+            <w:rPr>
+              <w:rFonts w:ascii="Arial" w:hAnsi="Arial" w:cs="Arial"/>
+              <w:bCs/>
+              <w:noProof/>
+              <w:sz w:val="16"/>
+              <w:szCs w:val="16"/>
+              <w:lang w:val="es-MX"/>
+            </w:rPr>
+            <w:t>pellido»</w:t>
+          </w:r>
+          <w:r>
+            <w:rPr>
+              <w:rFonts w:ascii="Arial" w:hAnsi="Arial" w:cs="Arial"/>
+              <w:bCs/>
+              <w:sz w:val="16"/>
+              <w:szCs w:val="16"/>
+              <w:lang w:val="es-MX"/>
+            </w:rPr>
+            <w:fldChar w:fldCharType="end"/>
+          </w:r>
+          <w:r>
+            <w:rPr>
+              <w:rFonts w:ascii="Arial" w:hAnsi="Arial" w:cs="Arial"/>
+              <w:bCs/>
+              <w:sz w:val="16"/>
+              <w:szCs w:val="16"/>
+              <w:lang w:val="es-MX"/>
+            </w:rPr>
+            <w:t>,</w:t>
+          </w:r>
+        </w:p>
+        <w:p>
+          <w:pPr>
+            <w:pStyle w:val="Encabezado"/>
+            <w:ind w:left="142"/>
+            <w:rPr>
+              <w:rFonts w:ascii="Arial" w:hAnsi="Arial" w:cs="Arial"/>
+              <w:bCs/>
+              <w:sz w:val="16"/>
+              <w:szCs w:val="16"/>
+              <w:lang w:val="es-MX"/>
+            </w:rPr>
+          </w:pPr>
+          <w:r>
+            <w:rPr>
+              <w:rFonts w:ascii="Arial" w:hAnsi="Arial" w:cs="Arial"/>
+              <w:bCs/>
+              <w:sz w:val="16"/>
+              <w:szCs w:val="16"/>
+              <w:lang w:val="es-MX"/>
+            </w:rPr>
+            <w:fldChar w:fldCharType="begin"/>
+          </w:r>
+          <w:r>
+            <w:rPr>
+              <w:rFonts w:ascii="Arial" w:hAnsi="Arial" w:cs="Arial"/>
+              <w:bCs/>
+              <w:sz w:val="16"/>
+              <w:szCs w:val="16"/>
+              <w:lang w:val="es-MX"/>
+            </w:rPr>
+            <w:instrText xml:space="preserve"> MERGEFIELD  $user.nombre  \* MERGEFORMAT </w:instrText>
+          </w:r>
+          <w:r>
+            <w:rPr>
+              <w:rFonts w:ascii="Arial" w:hAnsi="Arial" w:cs="Arial"/>
+              <w:bCs/>
+              <w:sz w:val="16"/>
+              <w:szCs w:val="16"/>
+              <w:lang w:val="es-MX"/>
+            </w:rPr>
+            <w:fldChar w:fldCharType="separate"/>
+          </w:r>
+          <w:r>
+            <w:rPr>
+              <w:rFonts w:ascii="Arial" w:hAnsi="Arial" w:cs="Arial"/>
+              <w:bCs/>
+              <w:noProof/>
+              <w:sz w:val="16"/>
+              <w:szCs w:val="16"/>
+              <w:lang w:val="es-MX"/>
+            </w:rPr>
+            <w:t>«$user.nombre»</w:t>
+          </w:r>
+          <w:r>
+            <w:rPr>
+              <w:rFonts w:ascii="Arial" w:hAnsi="Arial" w:cs="Arial"/>
+              <w:bCs/>
+              <w:sz w:val="16"/>
+              <w:szCs w:val="16"/>
+              <w:lang w:val="es-MX"/>
+            </w:rPr>
+            <w:fldChar w:fldCharType="end"/>
+          </w:r>
         </w:p>
       </w:tc>
       <w:tc>
@@ -13168,7 +13321,7 @@
               <w:szCs w:val="16"/>
               <w:lang w:val="es-MX"/>
             </w:rPr>
-            <w:t>11/08/2017</w:t>
+            <w:t>10/04/2018</w:t>
           </w:r>
           <w:r>
             <w:rPr>
@@ -13278,7 +13431,7 @@
               <w:szCs w:val="16"/>
               <w:lang w:val="es-MX"/>
             </w:rPr>
-            <w:t>11/08/2017</w:t>
+            <w:t>10/04/2018</w:t>
           </w:r>
           <w:r>
             <w:rPr>
@@ -13388,7 +13541,7 @@
               <w:szCs w:val="16"/>
               <w:lang w:val="es-MX"/>
             </w:rPr>
-            <w:t>11/08/2017</w:t>
+            <w:t>10/04/2018</w:t>
           </w:r>
           <w:r>
             <w:rPr>
@@ -13467,6 +13620,16 @@
 </w:ftr>
 </file>
 
+<file path=word/footer3.xml><?xml version="1.0" encoding="utf-8"?>
+<w:ftr xmlns:wpc="http://schemas.microsoft.com/office/word/2010/wordprocessingCanvas" xmlns:mc="http://schemas.openxmlformats.org/markup-compatibility/2006" xmlns:o="urn:schemas-microsoft-com:office:office" xmlns:r="http://schemas.openxmlformats.org/officeDocument/2006/relationships" xmlns:m="http://schemas.openxmlformats.org/officeDocument/2006/math" xmlns:v="urn:schemas-microsoft-com:vml" xmlns:wp14="http://schemas.microsoft.com/office/word/2010/wordprocessingDrawing" xmlns:wp="http://schemas.openxmlformats.org/drawingml/2006/wordprocessingDrawing" xmlns:w10="urn:schemas-microsoft-com:office:word" xmlns:w="http://schemas.openxmlformats.org/wordprocessingml/2006/main" xmlns:w14="http://schemas.microsoft.com/office/word/2010/wordml" xmlns:wpg="http://schemas.microsoft.com/office/word/2010/wordprocessingGroup" xmlns:wpi="http://schemas.microsoft.com/office/word/2010/wordprocessingInk" xmlns:wne="http://schemas.microsoft.com/office/word/2006/wordml" xmlns:wps="http://schemas.microsoft.com/office/word/2010/wordprocessingShape" mc:Ignorable="w14 wp14">
+  <w:p>
+    <w:pPr>
+      <w:pStyle w:val="Piedepgina"/>
+    </w:pPr>
+  </w:p>
+</w:ftr>
+</file>
+
 <file path=word/footnotes.xml><?xml version="1.0" encoding="utf-8"?>
 <w:footnotes xmlns:wpc="http://schemas.microsoft.com/office/word/2010/wordprocessingCanvas" xmlns:mc="http://schemas.openxmlformats.org/markup-compatibility/2006" xmlns:o="urn:schemas-microsoft-com:office:office" xmlns:r="http://schemas.openxmlformats.org/officeDocument/2006/relationships" xmlns:m="http://schemas.openxmlformats.org/officeDocument/2006/math" xmlns:v="urn:schemas-microsoft-com:vml" xmlns:wp14="http://schemas.microsoft.com/office/word/2010/wordprocessingDrawing" xmlns:wp="http://schemas.openxmlformats.org/drawingml/2006/wordprocessingDrawing" xmlns:w10="urn:schemas-microsoft-com:office:word" xmlns:w="http://schemas.openxmlformats.org/wordprocessingml/2006/main" xmlns:w14="http://schemas.microsoft.com/office/word/2010/wordml" xmlns:wpg="http://schemas.microsoft.com/office/word/2010/wordprocessingGroup" xmlns:wpi="http://schemas.microsoft.com/office/word/2010/wordprocessingInk" xmlns:wne="http://schemas.microsoft.com/office/word/2006/wordml" xmlns:wps="http://schemas.microsoft.com/office/word/2010/wordprocessingShape" mc:Ignorable="w14 wp14">
   <w:footnote w:type="separator" w:id="-1">
@@ -13487,6 +13650,16 @@
 </file>
 
 <file path=word/header1.xml><?xml version="1.0" encoding="utf-8"?>
+<w:hdr xmlns:wpc="http://schemas.microsoft.com/office/word/2010/wordprocessingCanvas" xmlns:mc="http://schemas.openxmlformats.org/markup-compatibility/2006" xmlns:o="urn:schemas-microsoft-com:office:office" xmlns:r="http://schemas.openxmlformats.org/officeDocument/2006/relationships" xmlns:m="http://schemas.openxmlformats.org/officeDocument/2006/math" xmlns:v="urn:schemas-microsoft-com:vml" xmlns:wp14="http://schemas.microsoft.com/office/word/2010/wordprocessingDrawing" xmlns:wp="http://schemas.openxmlformats.org/drawingml/2006/wordprocessingDrawing" xmlns:w10="urn:schemas-microsoft-com:office:word" xmlns:w="http://schemas.openxmlformats.org/wordprocessingml/2006/main" xmlns:w14="http://schemas.microsoft.com/office/word/2010/wordml" xmlns:wpg="http://schemas.microsoft.com/office/word/2010/wordprocessingGroup" xmlns:wpi="http://schemas.microsoft.com/office/word/2010/wordprocessingInk" xmlns:wne="http://schemas.microsoft.com/office/word/2006/wordml" xmlns:wps="http://schemas.microsoft.com/office/word/2010/wordprocessingShape" mc:Ignorable="w14 wp14">
+  <w:p>
+    <w:pPr>
+      <w:pStyle w:val="Encabezado"/>
+    </w:pPr>
+  </w:p>
+</w:hdr>
+</file>
+
+<file path=word/header2.xml><?xml version="1.0" encoding="utf-8"?>
 <w:hdr xmlns:wpc="http://schemas.microsoft.com/office/word/2010/wordprocessingCanvas" xmlns:mc="http://schemas.openxmlformats.org/markup-compatibility/2006" xmlns:o="urn:schemas-microsoft-com:office:office" xmlns:r="http://schemas.openxmlformats.org/officeDocument/2006/relationships" xmlns:m="http://schemas.openxmlformats.org/officeDocument/2006/math" xmlns:v="urn:schemas-microsoft-com:vml" xmlns:wp14="http://schemas.microsoft.com/office/word/2010/wordprocessingDrawing" xmlns:wp="http://schemas.openxmlformats.org/drawingml/2006/wordprocessingDrawing" xmlns:w10="urn:schemas-microsoft-com:office:word" xmlns:w="http://schemas.openxmlformats.org/wordprocessingml/2006/main" xmlns:w14="http://schemas.microsoft.com/office/word/2010/wordml" xmlns:wpg="http://schemas.microsoft.com/office/word/2010/wordprocessingGroup" xmlns:wpi="http://schemas.microsoft.com/office/word/2010/wordprocessingInk" xmlns:wne="http://schemas.microsoft.com/office/word/2006/wordml" xmlns:wps="http://schemas.microsoft.com/office/word/2010/wordprocessingShape" mc:Ignorable="w14 wp14">
   <w:tbl>
     <w:tblPr>
@@ -13808,6 +13981,16 @@
     <w:r>
       <w:tab/>
     </w:r>
+  </w:p>
+</w:hdr>
+</file>
+
+<file path=word/header3.xml><?xml version="1.0" encoding="utf-8"?>
+<w:hdr xmlns:wpc="http://schemas.microsoft.com/office/word/2010/wordprocessingCanvas" xmlns:mc="http://schemas.openxmlformats.org/markup-compatibility/2006" xmlns:o="urn:schemas-microsoft-com:office:office" xmlns:r="http://schemas.openxmlformats.org/officeDocument/2006/relationships" xmlns:m="http://schemas.openxmlformats.org/officeDocument/2006/math" xmlns:v="urn:schemas-microsoft-com:vml" xmlns:wp14="http://schemas.microsoft.com/office/word/2010/wordprocessingDrawing" xmlns:wp="http://schemas.openxmlformats.org/drawingml/2006/wordprocessingDrawing" xmlns:w10="urn:schemas-microsoft-com:office:word" xmlns:w="http://schemas.openxmlformats.org/wordprocessingml/2006/main" xmlns:w14="http://schemas.microsoft.com/office/word/2010/wordml" xmlns:wpg="http://schemas.microsoft.com/office/word/2010/wordprocessingGroup" xmlns:wpi="http://schemas.microsoft.com/office/word/2010/wordprocessingInk" xmlns:wne="http://schemas.microsoft.com/office/word/2006/wordml" xmlns:wps="http://schemas.microsoft.com/office/word/2010/wordprocessingShape" mc:Ignorable="w14 wp14">
+  <w:p>
+    <w:pPr>
+      <w:pStyle w:val="Encabezado"/>
+    </w:pPr>
   </w:p>
 </w:hdr>
 </file>
@@ -14632,7 +14815,7 @@
 </file>
 
 <file path=customXml/itemProps1.xml><?xml version="1.0" encoding="utf-8"?>
-<ds:datastoreItem xmlns:ds="http://schemas.openxmlformats.org/officeDocument/2006/customXml" ds:itemID="{0DC671A1-7B9A-4BAA-81C5-6B33AC99A029}">
+<ds:datastoreItem xmlns:ds="http://schemas.openxmlformats.org/officeDocument/2006/customXml" ds:itemID="{97300513-9AD7-4F22-8862-11634DE475C0}">
   <ds:schemaRefs>
     <ds:schemaRef ds:uri="http://schemas.openxmlformats.org/officeDocument/2006/bibliography"/>
   </ds:schemaRefs>

</xml_diff>

<commit_message>
Tilda en la lver los documentos descargados
</commit_message>
<xml_diff>
--- a/src/main/resources/lver.velocity.docx
+++ b/src/main/resources/lver.velocity.docx
@@ -5474,8 +5474,6 @@
               </w:rPr>
               <w:fldChar w:fldCharType="end"/>
             </w:r>
-            <w:bookmarkStart w:id="0" w:name="_GoBack"/>
-            <w:bookmarkEnd w:id="0"/>
           </w:p>
         </w:tc>
         <w:tc>
@@ -5494,6 +5492,53 @@
                 <w:lang w:val="es-MX"/>
               </w:rPr>
             </w:pPr>
+            <w:r>
+              <w:rPr>
+                <w:rFonts w:ascii="Arial" w:hAnsi="Arial" w:cs="Arial"/>
+                <w:sz w:val="16"/>
+                <w:szCs w:val="16"/>
+                <w:lang w:val="es-MX"/>
+              </w:rPr>
+              <w:lastRenderedPageBreak/>
+              <w:fldChar w:fldCharType="begin"/>
+            </w:r>
+            <w:r>
+              <w:rPr>
+                <w:rFonts w:ascii="Arial" w:hAnsi="Arial" w:cs="Arial"/>
+                <w:sz w:val="16"/>
+                <w:szCs w:val="16"/>
+                <w:lang w:val="es-MX"/>
+              </w:rPr>
+              <w:instrText xml:space="preserve"> MERGEFIELD  $i.sPlanos  \* MERGEFORMAT </w:instrText>
+            </w:r>
+            <w:r>
+              <w:rPr>
+                <w:rFonts w:ascii="Arial" w:hAnsi="Arial" w:cs="Arial"/>
+                <w:sz w:val="16"/>
+                <w:szCs w:val="16"/>
+                <w:lang w:val="es-MX"/>
+              </w:rPr>
+              <w:fldChar w:fldCharType="separate"/>
+            </w:r>
+            <w:r>
+              <w:rPr>
+                <w:rFonts w:ascii="Arial" w:hAnsi="Arial" w:cs="Arial"/>
+                <w:noProof/>
+                <w:sz w:val="16"/>
+                <w:szCs w:val="16"/>
+                <w:lang w:val="es-MX"/>
+              </w:rPr>
+              <w:t>«$i.sPlanos»</w:t>
+            </w:r>
+            <w:r>
+              <w:rPr>
+                <w:rFonts w:ascii="Arial" w:hAnsi="Arial" w:cs="Arial"/>
+                <w:sz w:val="16"/>
+                <w:szCs w:val="16"/>
+                <w:lang w:val="es-MX"/>
+              </w:rPr>
+              <w:fldChar w:fldCharType="end"/>
+            </w:r>
           </w:p>
         </w:tc>
       </w:tr>
@@ -6245,6 +6290,54 @@
                 <w:lang w:val="es-MX"/>
               </w:rPr>
             </w:pPr>
+            <w:r>
+              <w:rPr>
+                <w:rFonts w:ascii="Arial" w:hAnsi="Arial" w:cs="Arial"/>
+                <w:sz w:val="16"/>
+                <w:szCs w:val="16"/>
+                <w:lang w:val="es-MX"/>
+              </w:rPr>
+              <w:fldChar w:fldCharType="begin"/>
+            </w:r>
+            <w:r>
+              <w:rPr>
+                <w:rFonts w:ascii="Arial" w:hAnsi="Arial" w:cs="Arial"/>
+                <w:sz w:val="16"/>
+                <w:szCs w:val="16"/>
+                <w:lang w:val="es-MX"/>
+              </w:rPr>
+              <w:instrText xml:space="preserve"> MERGEFIELD  $i.sMedicion  \* MERGEFORMAT </w:instrText>
+            </w:r>
+            <w:r>
+              <w:rPr>
+                <w:rFonts w:ascii="Arial" w:hAnsi="Arial" w:cs="Arial"/>
+                <w:sz w:val="16"/>
+                <w:szCs w:val="16"/>
+                <w:lang w:val="es-MX"/>
+              </w:rPr>
+              <w:fldChar w:fldCharType="separate"/>
+            </w:r>
+            <w:r>
+              <w:rPr>
+                <w:rFonts w:ascii="Arial" w:hAnsi="Arial" w:cs="Arial"/>
+                <w:noProof/>
+                <w:sz w:val="16"/>
+                <w:szCs w:val="16"/>
+                <w:lang w:val="es-MX"/>
+              </w:rPr>
+              <w:t>«$i.sMedicion»</w:t>
+            </w:r>
+            <w:r>
+              <w:rPr>
+                <w:rFonts w:ascii="Arial" w:hAnsi="Arial" w:cs="Arial"/>
+                <w:sz w:val="16"/>
+                <w:szCs w:val="16"/>
+                <w:lang w:val="es-MX"/>
+              </w:rPr>
+              <w:fldChar w:fldCharType="end"/>
+            </w:r>
+            <w:bookmarkStart w:id="0" w:name="_GoBack"/>
+            <w:bookmarkEnd w:id="0"/>
           </w:p>
         </w:tc>
       </w:tr>
@@ -11249,7 +11342,7 @@
 </file>
 
 <file path=customXml/itemProps1.xml><?xml version="1.0" encoding="utf-8"?>
-<ds:datastoreItem xmlns:ds="http://schemas.openxmlformats.org/officeDocument/2006/customXml" ds:itemID="{1E4DBDA7-36F3-4BFB-AB86-4669D7F357AF}">
+<ds:datastoreItem xmlns:ds="http://schemas.openxmlformats.org/officeDocument/2006/customXml" ds:itemID="{208EAB6C-773B-4D2B-8DB9-A3BD423DED62}">
   <ds:schemaRefs>
     <ds:schemaRef ds:uri="http://schemas.openxmlformats.org/officeDocument/2006/bibliography"/>
   </ds:schemaRefs>

</xml_diff>

<commit_message>
La carpeta de desacarga depende del componente
</commit_message>
<xml_diff>
--- a/src/main/resources/lver.velocity.docx
+++ b/src/main/resources/lver.velocity.docx
@@ -813,7 +813,7 @@
                 <w:szCs w:val="16"/>
                 <w:lang w:val="es-MX"/>
               </w:rPr>
-              <w:instrText xml:space="preserve"> MERGEFIELD  $ot.componente.mchPos  \* MERGEFORMAT </w:instrText>
+              <w:instrText xml:space="preserve"> MERGEFIELD  "#if ($ot.componente.mchPos) $ot.componente.mchPos#end"  \* MERGEFORMAT </w:instrText>
             </w:r>
             <w:r>
               <w:rPr>
@@ -836,7 +836,7 @@
                 <w:szCs w:val="16"/>
                 <w:lang w:val="es-MX"/>
               </w:rPr>
-              <w:t>«$ot.componente.mchPos»</w:t>
+              <w:t>«#if ($ot.componente.mchPos) $ot.componen»</w:t>
             </w:r>
             <w:r>
               <w:rPr>
@@ -849,6 +849,8 @@
               </w:rPr>
               <w:fldChar w:fldCharType="end"/>
             </w:r>
+            <w:bookmarkStart w:id="0" w:name="_GoBack"/>
+            <w:bookmarkEnd w:id="0"/>
             <w:r>
               <w:rPr>
                 <w:rFonts w:ascii="Arial" w:hAnsi="Arial" w:cs="Arial"/>
@@ -5109,7 +5111,7 @@
                 <w:szCs w:val="16"/>
                 <w:lang w:val="es-MX"/>
               </w:rPr>
-              <w:t>#if ($i.pl</w:t>
+              <w:t xml:space="preserve">#if </w:t>
             </w:r>
             <w:r>
               <w:rPr>
@@ -5121,7 +5123,7 @@
                 <w:lang w:val="es-MX"/>
               </w:rPr>
               <w:lastRenderedPageBreak/>
-              <w:t xml:space="preserve">anos) </w:t>
+              <w:t xml:space="preserve">($i.planos) </w:t>
             </w:r>
             <w:r>
               <w:rPr>
@@ -5262,7 +5264,7 @@
                 <w:szCs w:val="16"/>
                 <w:lang w:val="es-MX"/>
               </w:rPr>
-              <w:t>#if ($</w:t>
+              <w:t>#</w:t>
             </w:r>
             <w:r>
               <w:rPr>
@@ -5274,7 +5276,7 @@
                 <w:lang w:val="es-MX"/>
               </w:rPr>
               <w:lastRenderedPageBreak/>
-              <w:t xml:space="preserve">i.planos) </w:t>
+              <w:t xml:space="preserve">if ($i.planos) </w:t>
             </w:r>
             <w:r>
               <w:rPr>
@@ -5416,7 +5418,7 @@
                 <w:szCs w:val="16"/>
                 <w:lang w:val="es-MX"/>
               </w:rPr>
-              <w:t>#if ($</w:t>
+              <w:t>#</w:t>
             </w:r>
             <w:r>
               <w:rPr>
@@ -5428,7 +5430,7 @@
                 <w:lang w:val="es-MX"/>
               </w:rPr>
               <w:lastRenderedPageBreak/>
-              <w:t xml:space="preserve">i.planos) </w:t>
+              <w:t xml:space="preserve">if ($i.planos) </w:t>
             </w:r>
             <w:r>
               <w:rPr>
@@ -6336,8 +6338,6 @@
               </w:rPr>
               <w:fldChar w:fldCharType="end"/>
             </w:r>
-            <w:bookmarkStart w:id="0" w:name="_GoBack"/>
-            <w:bookmarkEnd w:id="0"/>
           </w:p>
         </w:tc>
       </w:tr>
@@ -9848,7 +9848,7 @@
               <w:szCs w:val="16"/>
               <w:lang w:val="es-MX"/>
             </w:rPr>
-            <w:t>11/04/2018</w:t>
+            <w:t>12/04/2018</w:t>
           </w:r>
           <w:r>
             <w:rPr>
@@ -9958,7 +9958,7 @@
               <w:szCs w:val="16"/>
               <w:lang w:val="es-MX"/>
             </w:rPr>
-            <w:t>11/04/2018</w:t>
+            <w:t>12/04/2018</w:t>
           </w:r>
           <w:r>
             <w:rPr>
@@ -10068,7 +10068,7 @@
               <w:szCs w:val="16"/>
               <w:lang w:val="es-MX"/>
             </w:rPr>
-            <w:t>11/04/2018</w:t>
+            <w:t>12/04/2018</w:t>
           </w:r>
           <w:r>
             <w:rPr>
@@ -11342,7 +11342,7 @@
 </file>
 
 <file path=customXml/itemProps1.xml><?xml version="1.0" encoding="utf-8"?>
-<ds:datastoreItem xmlns:ds="http://schemas.openxmlformats.org/officeDocument/2006/customXml" ds:itemID="{208EAB6C-773B-4D2B-8DB9-A3BD423DED62}">
+<ds:datastoreItem xmlns:ds="http://schemas.openxmlformats.org/officeDocument/2006/customXml" ds:itemID="{892C792C-64DE-4DBD-9830-529143640F32}">
   <ds:schemaRefs>
     <ds:schemaRef ds:uri="http://schemas.openxmlformats.org/officeDocument/2006/bibliography"/>
   </ds:schemaRefs>

</xml_diff>

<commit_message>
Reemplaza caracter barra en nombre del directorio
</commit_message>
<xml_diff>
--- a/src/main/resources/lver.velocity.docx
+++ b/src/main/resources/lver.velocity.docx
@@ -849,64 +849,64 @@
               </w:rPr>
               <w:fldChar w:fldCharType="end"/>
             </w:r>
+            <w:r>
+              <w:rPr>
+                <w:rFonts w:ascii="Arial" w:hAnsi="Arial" w:cs="Arial"/>
+                <w:b/>
+                <w:bCs/>
+                <w:sz w:val="16"/>
+                <w:szCs w:val="16"/>
+                <w:lang w:val="es-MX"/>
+              </w:rPr>
+              <w:fldChar w:fldCharType="begin"/>
+            </w:r>
+            <w:r>
+              <w:rPr>
+                <w:rFonts w:ascii="Arial" w:hAnsi="Arial" w:cs="Arial"/>
+                <w:b/>
+                <w:bCs/>
+                <w:sz w:val="16"/>
+                <w:szCs w:val="16"/>
+                <w:lang w:val="es-MX"/>
+              </w:rPr>
+              <w:instrText xml:space="preserve"> MERGEFIELD  "#if ($ot.componente.mchLoc &amp;&amp; !($ot.componente.mchLoc == '-'))  / $ot.componente.mchLoc#end"  \* MERGEFORMAT </w:instrText>
+            </w:r>
+            <w:r>
+              <w:rPr>
+                <w:rFonts w:ascii="Arial" w:hAnsi="Arial" w:cs="Arial"/>
+                <w:b/>
+                <w:bCs/>
+                <w:sz w:val="16"/>
+                <w:szCs w:val="16"/>
+                <w:lang w:val="es-MX"/>
+              </w:rPr>
+              <w:fldChar w:fldCharType="separate"/>
+            </w:r>
+            <w:r>
+              <w:rPr>
+                <w:rFonts w:ascii="Arial" w:hAnsi="Arial" w:cs="Arial"/>
+                <w:b/>
+                <w:bCs/>
+                <w:noProof/>
+                <w:sz w:val="16"/>
+                <w:szCs w:val="16"/>
+                <w:lang w:val="es-MX"/>
+              </w:rPr>
+              <w:t>«#if ($ot.componente.mchLoc &amp;&amp; !($ot.comp»</w:t>
+            </w:r>
+            <w:r>
+              <w:rPr>
+                <w:rFonts w:ascii="Arial" w:hAnsi="Arial" w:cs="Arial"/>
+                <w:b/>
+                <w:bCs/>
+                <w:sz w:val="16"/>
+                <w:szCs w:val="16"/>
+                <w:lang w:val="es-MX"/>
+              </w:rPr>
+              <w:fldChar w:fldCharType="end"/>
+            </w:r>
             <w:bookmarkStart w:id="0" w:name="_GoBack"/>
             <w:bookmarkEnd w:id="0"/>
-            <w:r>
-              <w:rPr>
-                <w:rFonts w:ascii="Arial" w:hAnsi="Arial" w:cs="Arial"/>
-                <w:b/>
-                <w:bCs/>
-                <w:sz w:val="16"/>
-                <w:szCs w:val="16"/>
-                <w:lang w:val="es-MX"/>
-              </w:rPr>
-              <w:fldChar w:fldCharType="begin"/>
-            </w:r>
-            <w:r>
-              <w:rPr>
-                <w:rFonts w:ascii="Arial" w:hAnsi="Arial" w:cs="Arial"/>
-                <w:b/>
-                <w:bCs/>
-                <w:sz w:val="16"/>
-                <w:szCs w:val="16"/>
-                <w:lang w:val="es-MX"/>
-              </w:rPr>
-              <w:instrText xml:space="preserve"> MERGEFIELD  "#if ($ot.componente.mchLoc)  / $ot.componente.mchLoc#end"  \* MERGEFORMAT </w:instrText>
-            </w:r>
-            <w:r>
-              <w:rPr>
-                <w:rFonts w:ascii="Arial" w:hAnsi="Arial" w:cs="Arial"/>
-                <w:b/>
-                <w:bCs/>
-                <w:sz w:val="16"/>
-                <w:szCs w:val="16"/>
-                <w:lang w:val="es-MX"/>
-              </w:rPr>
-              <w:fldChar w:fldCharType="separate"/>
-            </w:r>
-            <w:r>
-              <w:rPr>
-                <w:rFonts w:ascii="Arial" w:hAnsi="Arial" w:cs="Arial"/>
-                <w:b/>
-                <w:bCs/>
-                <w:noProof/>
-                <w:sz w:val="16"/>
-                <w:szCs w:val="16"/>
-                <w:lang w:val="es-MX"/>
-              </w:rPr>
-              <w:t>«#if ($ot.componente.mchLoc)  / $ot.compo»</w:t>
-            </w:r>
-            <w:r>
-              <w:rPr>
-                <w:rFonts w:ascii="Arial" w:hAnsi="Arial" w:cs="Arial"/>
-                <w:b/>
-                <w:bCs/>
-                <w:sz w:val="16"/>
-                <w:szCs w:val="16"/>
-                <w:lang w:val="es-MX"/>
-              </w:rPr>
-              <w:fldChar w:fldCharType="end"/>
-            </w:r>
           </w:p>
         </w:tc>
         <w:tc>
@@ -9848,7 +9848,7 @@
               <w:szCs w:val="16"/>
               <w:lang w:val="es-MX"/>
             </w:rPr>
-            <w:t>12/04/2018</w:t>
+            <w:t>13/04/2018</w:t>
           </w:r>
           <w:r>
             <w:rPr>
@@ -9958,7 +9958,7 @@
               <w:szCs w:val="16"/>
               <w:lang w:val="es-MX"/>
             </w:rPr>
-            <w:t>12/04/2018</w:t>
+            <w:t>13/04/2018</w:t>
           </w:r>
           <w:r>
             <w:rPr>
@@ -10068,7 +10068,7 @@
               <w:szCs w:val="16"/>
               <w:lang w:val="es-MX"/>
             </w:rPr>
-            <w:t>12/04/2018</w:t>
+            <w:t>13/04/2018</w:t>
           </w:r>
           <w:r>
             <w:rPr>
@@ -11342,7 +11342,7 @@
 </file>
 
 <file path=customXml/itemProps1.xml><?xml version="1.0" encoding="utf-8"?>
-<ds:datastoreItem xmlns:ds="http://schemas.openxmlformats.org/officeDocument/2006/customXml" ds:itemID="{892C792C-64DE-4DBD-9830-529143640F32}">
+<ds:datastoreItem xmlns:ds="http://schemas.openxmlformats.org/officeDocument/2006/customXml" ds:itemID="{0F9605F0-CB0F-45E0-BCB0-A67EB337540A}">
   <ds:schemaRefs>
     <ds:schemaRef ds:uri="http://schemas.openxmlformats.org/officeDocument/2006/bibliography"/>
   </ds:schemaRefs>

</xml_diff>

<commit_message>
1.3 Compara MKB oficial con el de Mesa
</commit_message>
<xml_diff>
--- a/src/main/resources/lver.velocity.docx
+++ b/src/main/resources/lver.velocity.docx
@@ -173,8 +173,20 @@
                 <w:szCs w:val="16"/>
                 <w:lang w:val="es-MX"/>
               </w:rPr>
-              <w:t xml:space="preserve">Ubicación:  </w:t>
-            </w:r>
+              <w:t xml:space="preserve">Ubicación: </w:t>
+            </w:r>
+            <w:r>
+              <w:rPr>
+                <w:rFonts w:ascii="Arial" w:hAnsi="Arial" w:cs="Arial"/>
+                <w:bCs/>
+                <w:sz w:val="16"/>
+                <w:szCs w:val="16"/>
+                <w:lang w:val="es-MX"/>
+              </w:rPr>
+              <w:t xml:space="preserve"> </w:t>
+            </w:r>
+            <w:bookmarkStart w:id="0" w:name="_GoBack"/>
+            <w:bookmarkEnd w:id="0"/>
           </w:p>
         </w:tc>
         <w:tc>
@@ -905,8 +917,6 @@
               </w:rPr>
               <w:fldChar w:fldCharType="end"/>
             </w:r>
-            <w:bookmarkStart w:id="0" w:name="_GoBack"/>
-            <w:bookmarkEnd w:id="0"/>
           </w:p>
         </w:tc>
         <w:tc>
@@ -9848,7 +9858,7 @@
               <w:szCs w:val="16"/>
               <w:lang w:val="es-MX"/>
             </w:rPr>
-            <w:t>13/04/2018</w:t>
+            <w:t>12/09/2018</w:t>
           </w:r>
           <w:r>
             <w:rPr>
@@ -9958,7 +9968,7 @@
               <w:szCs w:val="16"/>
               <w:lang w:val="es-MX"/>
             </w:rPr>
-            <w:t>13/04/2018</w:t>
+            <w:t>12/09/2018</w:t>
           </w:r>
           <w:r>
             <w:rPr>
@@ -10068,7 +10078,7 @@
               <w:szCs w:val="16"/>
               <w:lang w:val="es-MX"/>
             </w:rPr>
-            <w:t>13/04/2018</w:t>
+            <w:t>12/09/2018</w:t>
           </w:r>
           <w:r>
             <w:rPr>
@@ -11342,7 +11352,7 @@
 </file>
 
 <file path=customXml/itemProps1.xml><?xml version="1.0" encoding="utf-8"?>
-<ds:datastoreItem xmlns:ds="http://schemas.openxmlformats.org/officeDocument/2006/customXml" ds:itemID="{0F9605F0-CB0F-45E0-BCB0-A67EB337540A}">
+<ds:datastoreItem xmlns:ds="http://schemas.openxmlformats.org/officeDocument/2006/customXml" ds:itemID="{D06C4D83-B220-48E2-ABFE-0775534F35D0}">
   <ds:schemaRefs>
     <ds:schemaRef ds:uri="http://schemas.openxmlformats.org/officeDocument/2006/bibliography"/>
   </ds:schemaRefs>

</xml_diff>